<commit_message>
finished sequence diagram description
</commit_message>
<xml_diff>
--- a/CMPT-2276 LAB 2/Sequence Diagram Use Case.docx
+++ b/CMPT-2276 LAB 2/Sequence Diagram Use Case.docx
@@ -345,6 +345,12 @@
               </w:rPr>
               <w:t>Senior is able to u</w:t>
             </w:r>
+            <w:r>
+              <w:rPr>
+                <w:rFonts w:cstheme="minorHAnsi"/>
+              </w:rPr>
+              <w:t>nlock their door with their fingerprint</w:t>
+            </w:r>
           </w:p>
         </w:tc>
       </w:tr>
@@ -386,7 +392,19 @@
               <w:rPr>
                 <w:rFonts w:cstheme="minorHAnsi"/>
               </w:rPr>
-              <w:t>Senior, Lock/Door</w:t>
+              <w:t>Senior, Lock</w:t>
+            </w:r>
+            <w:r>
+              <w:rPr>
+                <w:rFonts w:cstheme="minorHAnsi"/>
+              </w:rPr>
+              <w:t xml:space="preserve">, </w:t>
+            </w:r>
+            <w:r>
+              <w:rPr>
+                <w:rFonts w:cstheme="minorHAnsi"/>
+              </w:rPr>
+              <w:t>Door</w:t>
             </w:r>
           </w:p>
         </w:tc>
@@ -424,11 +442,77 @@
           </w:tcPr>
           <w:p>
             <w:pPr>
+              <w:pStyle w:val="ListParagraph"/>
+              <w:numPr>
+                <w:ilvl w:val="0"/>
+                <w:numId w:val="7"/>
+              </w:numPr>
               <w:spacing w:after="0" w:line="240" w:lineRule="auto"/>
               <w:rPr>
                 <w:rFonts w:cstheme="minorHAnsi"/>
               </w:rPr>
             </w:pPr>
+            <w:r>
+              <w:rPr>
+                <w:rFonts w:cstheme="minorHAnsi"/>
+              </w:rPr>
+              <w:t xml:space="preserve">Lock is </w:t>
+            </w:r>
+            <w:r>
+              <w:rPr>
+                <w:rFonts w:cstheme="minorHAnsi"/>
+              </w:rPr>
+              <w:t xml:space="preserve">configured </w:t>
+            </w:r>
+            <w:r>
+              <w:rPr>
+                <w:rFonts w:cstheme="minorHAnsi"/>
+              </w:rPr>
+              <w:t xml:space="preserve">to recognize </w:t>
+            </w:r>
+            <w:r>
+              <w:rPr>
+                <w:rFonts w:cstheme="minorHAnsi"/>
+              </w:rPr>
+              <w:t>seniors’</w:t>
+            </w:r>
+            <w:r>
+              <w:rPr>
+                <w:rFonts w:cstheme="minorHAnsi"/>
+              </w:rPr>
+              <w:t xml:space="preserve"> fingerprint</w:t>
+            </w:r>
+          </w:p>
+          <w:p>
+            <w:pPr>
+              <w:pStyle w:val="ListParagraph"/>
+              <w:numPr>
+                <w:ilvl w:val="0"/>
+                <w:numId w:val="7"/>
+              </w:numPr>
+              <w:spacing w:after="0" w:line="240" w:lineRule="auto"/>
+              <w:rPr>
+                <w:rFonts w:cstheme="minorHAnsi"/>
+              </w:rPr>
+            </w:pPr>
+            <w:r>
+              <w:rPr>
+                <w:rFonts w:cstheme="minorHAnsi"/>
+              </w:rPr>
+              <w:t xml:space="preserve">Senior has a clean / non-obstructed </w:t>
+            </w:r>
+            <w:r>
+              <w:rPr>
+                <w:rFonts w:cstheme="minorHAnsi"/>
+              </w:rPr>
+              <w:t xml:space="preserve">recognized </w:t>
+            </w:r>
+            <w:r>
+              <w:rPr>
+                <w:rFonts w:cstheme="minorHAnsi"/>
+              </w:rPr>
+              <w:t>finger</w:t>
+            </w:r>
             <w:bookmarkStart w:id="0" w:name="_GoBack"/>
             <w:bookmarkEnd w:id="0"/>
           </w:p>
@@ -464,11 +548,69 @@
           </w:tcPr>
           <w:p>
             <w:pPr>
+              <w:pStyle w:val="ListParagraph"/>
+              <w:numPr>
+                <w:ilvl w:val="0"/>
+                <w:numId w:val="8"/>
+              </w:numPr>
+              <w:tabs>
+                <w:tab w:val="left" w:pos="2377"/>
+              </w:tabs>
               <w:spacing w:after="0" w:line="240" w:lineRule="auto"/>
               <w:rPr>
                 <w:rFonts w:cstheme="minorHAnsi"/>
               </w:rPr>
             </w:pPr>
+            <w:r>
+              <w:rPr>
+                <w:rFonts w:cstheme="minorHAnsi"/>
+              </w:rPr>
+              <w:t xml:space="preserve">Fingerprint is recognized </w:t>
+            </w:r>
+          </w:p>
+          <w:p>
+            <w:pPr>
+              <w:pStyle w:val="ListParagraph"/>
+              <w:numPr>
+                <w:ilvl w:val="0"/>
+                <w:numId w:val="8"/>
+              </w:numPr>
+              <w:tabs>
+                <w:tab w:val="left" w:pos="2377"/>
+              </w:tabs>
+              <w:spacing w:after="0" w:line="240" w:lineRule="auto"/>
+              <w:rPr>
+                <w:rFonts w:cstheme="minorHAnsi"/>
+              </w:rPr>
+            </w:pPr>
+            <w:r>
+              <w:rPr>
+                <w:rFonts w:cstheme="minorHAnsi"/>
+              </w:rPr>
+              <w:t>Lock is unlocked</w:t>
+            </w:r>
+          </w:p>
+          <w:p>
+            <w:pPr>
+              <w:pStyle w:val="ListParagraph"/>
+              <w:numPr>
+                <w:ilvl w:val="0"/>
+                <w:numId w:val="8"/>
+              </w:numPr>
+              <w:tabs>
+                <w:tab w:val="left" w:pos="2377"/>
+              </w:tabs>
+              <w:spacing w:after="0" w:line="240" w:lineRule="auto"/>
+              <w:rPr>
+                <w:rFonts w:cstheme="minorHAnsi"/>
+              </w:rPr>
+            </w:pPr>
+            <w:r>
+              <w:rPr>
+                <w:rFonts w:cstheme="minorHAnsi"/>
+              </w:rPr>
+              <w:t>Door opens</w:t>
+            </w:r>
           </w:p>
         </w:tc>
       </w:tr>
@@ -514,6 +656,18 @@
                 <w:rFonts w:cstheme="minorHAnsi"/>
               </w:rPr>
             </w:pPr>
+            <w:r>
+              <w:rPr>
+                <w:rFonts w:cstheme="minorHAnsi"/>
+              </w:rPr>
+              <w:t>See Sequence Diagram</w:t>
+            </w:r>
+            <w:r>
+              <w:rPr>
+                <w:rFonts w:cstheme="minorHAnsi"/>
+              </w:rPr>
+              <w:t xml:space="preserve"> PDF</w:t>
+            </w:r>
           </w:p>
         </w:tc>
       </w:tr>
@@ -566,6 +720,18 @@
                 <w:color w:val="A6A6A6"/>
               </w:rPr>
             </w:pPr>
+            <w:r>
+              <w:rPr>
+                <w:rFonts w:cstheme="minorHAnsi"/>
+              </w:rPr>
+              <w:t>See Sequence Diagram</w:t>
+            </w:r>
+            <w:r>
+              <w:rPr>
+                <w:rFonts w:cstheme="minorHAnsi"/>
+              </w:rPr>
+              <w:t xml:space="preserve"> PDF</w:t>
+            </w:r>
           </w:p>
         </w:tc>
       </w:tr>
@@ -603,6 +769,18 @@
                 <w:rFonts w:cstheme="minorHAnsi"/>
               </w:rPr>
             </w:pPr>
+            <w:r>
+              <w:rPr>
+                <w:rFonts w:cstheme="minorHAnsi"/>
+              </w:rPr>
+              <w:t>See Sequence Diagram</w:t>
+            </w:r>
+            <w:r>
+              <w:rPr>
+                <w:rFonts w:cstheme="minorHAnsi"/>
+              </w:rPr>
+              <w:t xml:space="preserve"> PDF</w:t>
+            </w:r>
           </w:p>
         </w:tc>
       </w:tr>
@@ -643,11 +821,22 @@
           </w:tcPr>
           <w:p>
             <w:pPr>
+              <w:pStyle w:val="ListParagraph"/>
+              <w:numPr>
+                <w:ilvl w:val="0"/>
+                <w:numId w:val="9"/>
+              </w:numPr>
               <w:spacing w:after="0" w:line="240" w:lineRule="auto"/>
               <w:rPr>
                 <w:rFonts w:cstheme="minorHAnsi"/>
               </w:rPr>
             </w:pPr>
+            <w:r>
+              <w:rPr>
+                <w:rFonts w:cstheme="minorHAnsi"/>
+              </w:rPr>
+              <w:t>There is power to the lock / backup power supply for the lock</w:t>
+            </w:r>
           </w:p>
         </w:tc>
       </w:tr>
@@ -910,6 +1099,181 @@
     </w:lvl>
   </w:abstractNum>
   <w:abstractNum w:abstractNumId="3" w15:restartNumberingAfterBreak="0">
+    <w:nsid w:val="34421110"/>
+    <w:multiLevelType w:val="hybridMultilevel"/>
+    <w:tmpl w:val="AFC0F674"/>
+    <w:lvl w:ilvl="0" w:tplc="1009000F">
+      <w:start w:val="1"/>
+      <w:numFmt w:val="decimal"/>
+      <w:lvlText w:val="%1."/>
+      <w:lvlJc w:val="left"/>
+      <w:pPr>
+        <w:ind w:left="720" w:hanging="360"/>
+      </w:pPr>
+    </w:lvl>
+    <w:lvl w:ilvl="1" w:tplc="10090019" w:tentative="1">
+      <w:start w:val="1"/>
+      <w:numFmt w:val="lowerLetter"/>
+      <w:lvlText w:val="%2."/>
+      <w:lvlJc w:val="left"/>
+      <w:pPr>
+        <w:ind w:left="1440" w:hanging="360"/>
+      </w:pPr>
+    </w:lvl>
+    <w:lvl w:ilvl="2" w:tplc="1009001B" w:tentative="1">
+      <w:start w:val="1"/>
+      <w:numFmt w:val="lowerRoman"/>
+      <w:lvlText w:val="%3."/>
+      <w:lvlJc w:val="right"/>
+      <w:pPr>
+        <w:ind w:left="2160" w:hanging="180"/>
+      </w:pPr>
+    </w:lvl>
+    <w:lvl w:ilvl="3" w:tplc="1009000F" w:tentative="1">
+      <w:start w:val="1"/>
+      <w:numFmt w:val="decimal"/>
+      <w:lvlText w:val="%4."/>
+      <w:lvlJc w:val="left"/>
+      <w:pPr>
+        <w:ind w:left="2880" w:hanging="360"/>
+      </w:pPr>
+    </w:lvl>
+    <w:lvl w:ilvl="4" w:tplc="10090019" w:tentative="1">
+      <w:start w:val="1"/>
+      <w:numFmt w:val="lowerLetter"/>
+      <w:lvlText w:val="%5."/>
+      <w:lvlJc w:val="left"/>
+      <w:pPr>
+        <w:ind w:left="3600" w:hanging="360"/>
+      </w:pPr>
+    </w:lvl>
+    <w:lvl w:ilvl="5" w:tplc="1009001B" w:tentative="1">
+      <w:start w:val="1"/>
+      <w:numFmt w:val="lowerRoman"/>
+      <w:lvlText w:val="%6."/>
+      <w:lvlJc w:val="right"/>
+      <w:pPr>
+        <w:ind w:left="4320" w:hanging="180"/>
+      </w:pPr>
+    </w:lvl>
+    <w:lvl w:ilvl="6" w:tplc="1009000F" w:tentative="1">
+      <w:start w:val="1"/>
+      <w:numFmt w:val="decimal"/>
+      <w:lvlText w:val="%7."/>
+      <w:lvlJc w:val="left"/>
+      <w:pPr>
+        <w:ind w:left="5040" w:hanging="360"/>
+      </w:pPr>
+    </w:lvl>
+    <w:lvl w:ilvl="7" w:tplc="10090019" w:tentative="1">
+      <w:start w:val="1"/>
+      <w:numFmt w:val="lowerLetter"/>
+      <w:lvlText w:val="%8."/>
+      <w:lvlJc w:val="left"/>
+      <w:pPr>
+        <w:ind w:left="5760" w:hanging="360"/>
+      </w:pPr>
+    </w:lvl>
+    <w:lvl w:ilvl="8" w:tplc="1009001B" w:tentative="1">
+      <w:start w:val="1"/>
+      <w:numFmt w:val="lowerRoman"/>
+      <w:lvlText w:val="%9."/>
+      <w:lvlJc w:val="right"/>
+      <w:pPr>
+        <w:ind w:left="6480" w:hanging="180"/>
+      </w:pPr>
+    </w:lvl>
+  </w:abstractNum>
+  <w:abstractNum w:abstractNumId="4" w15:restartNumberingAfterBreak="0">
+    <w:nsid w:val="3E080A44"/>
+    <w:multiLevelType w:val="hybridMultilevel"/>
+    <w:tmpl w:val="242ADEB0"/>
+    <w:lvl w:ilvl="0" w:tplc="1009000F">
+      <w:start w:val="1"/>
+      <w:numFmt w:val="decimal"/>
+      <w:lvlText w:val="%1."/>
+      <w:lvlJc w:val="left"/>
+      <w:pPr>
+        <w:ind w:left="720" w:hanging="360"/>
+      </w:pPr>
+      <w:rPr>
+        <w:rFonts w:hint="default"/>
+      </w:rPr>
+    </w:lvl>
+    <w:lvl w:ilvl="1" w:tplc="10090019" w:tentative="1">
+      <w:start w:val="1"/>
+      <w:numFmt w:val="lowerLetter"/>
+      <w:lvlText w:val="%2."/>
+      <w:lvlJc w:val="left"/>
+      <w:pPr>
+        <w:ind w:left="1440" w:hanging="360"/>
+      </w:pPr>
+    </w:lvl>
+    <w:lvl w:ilvl="2" w:tplc="1009001B" w:tentative="1">
+      <w:start w:val="1"/>
+      <w:numFmt w:val="lowerRoman"/>
+      <w:lvlText w:val="%3."/>
+      <w:lvlJc w:val="right"/>
+      <w:pPr>
+        <w:ind w:left="2160" w:hanging="180"/>
+      </w:pPr>
+    </w:lvl>
+    <w:lvl w:ilvl="3" w:tplc="1009000F" w:tentative="1">
+      <w:start w:val="1"/>
+      <w:numFmt w:val="decimal"/>
+      <w:lvlText w:val="%4."/>
+      <w:lvlJc w:val="left"/>
+      <w:pPr>
+        <w:ind w:left="2880" w:hanging="360"/>
+      </w:pPr>
+    </w:lvl>
+    <w:lvl w:ilvl="4" w:tplc="10090019" w:tentative="1">
+      <w:start w:val="1"/>
+      <w:numFmt w:val="lowerLetter"/>
+      <w:lvlText w:val="%5."/>
+      <w:lvlJc w:val="left"/>
+      <w:pPr>
+        <w:ind w:left="3600" w:hanging="360"/>
+      </w:pPr>
+    </w:lvl>
+    <w:lvl w:ilvl="5" w:tplc="1009001B" w:tentative="1">
+      <w:start w:val="1"/>
+      <w:numFmt w:val="lowerRoman"/>
+      <w:lvlText w:val="%6."/>
+      <w:lvlJc w:val="right"/>
+      <w:pPr>
+        <w:ind w:left="4320" w:hanging="180"/>
+      </w:pPr>
+    </w:lvl>
+    <w:lvl w:ilvl="6" w:tplc="1009000F" w:tentative="1">
+      <w:start w:val="1"/>
+      <w:numFmt w:val="decimal"/>
+      <w:lvlText w:val="%7."/>
+      <w:lvlJc w:val="left"/>
+      <w:pPr>
+        <w:ind w:left="5040" w:hanging="360"/>
+      </w:pPr>
+    </w:lvl>
+    <w:lvl w:ilvl="7" w:tplc="10090019" w:tentative="1">
+      <w:start w:val="1"/>
+      <w:numFmt w:val="lowerLetter"/>
+      <w:lvlText w:val="%8."/>
+      <w:lvlJc w:val="left"/>
+      <w:pPr>
+        <w:ind w:left="5760" w:hanging="360"/>
+      </w:pPr>
+    </w:lvl>
+    <w:lvl w:ilvl="8" w:tplc="1009001B" w:tentative="1">
+      <w:start w:val="1"/>
+      <w:numFmt w:val="lowerRoman"/>
+      <w:lvlText w:val="%9."/>
+      <w:lvlJc w:val="right"/>
+      <w:pPr>
+        <w:ind w:left="6480" w:hanging="180"/>
+      </w:pPr>
+    </w:lvl>
+  </w:abstractNum>
+  <w:abstractNum w:abstractNumId="5" w15:restartNumberingAfterBreak="0">
     <w:nsid w:val="531A5390"/>
     <w:multiLevelType w:val="hybridMultilevel"/>
     <w:tmpl w:val="EDC67140"/>
@@ -998,7 +1362,7 @@
       </w:pPr>
     </w:lvl>
   </w:abstractNum>
-  <w:abstractNum w:abstractNumId="4" w15:restartNumberingAfterBreak="0">
+  <w:abstractNum w:abstractNumId="6" w15:restartNumberingAfterBreak="0">
     <w:nsid w:val="67E33098"/>
     <w:multiLevelType w:val="hybridMultilevel"/>
     <w:tmpl w:val="CCC2DDD6"/>
@@ -1112,7 +1476,96 @@
       </w:pPr>
     </w:lvl>
   </w:abstractNum>
-  <w:abstractNum w:abstractNumId="5" w15:restartNumberingAfterBreak="0">
+  <w:abstractNum w:abstractNumId="7" w15:restartNumberingAfterBreak="0">
+    <w:nsid w:val="72E2161A"/>
+    <w:multiLevelType w:val="hybridMultilevel"/>
+    <w:tmpl w:val="36B07B5C"/>
+    <w:lvl w:ilvl="0" w:tplc="1009000F">
+      <w:start w:val="1"/>
+      <w:numFmt w:val="decimal"/>
+      <w:lvlText w:val="%1."/>
+      <w:lvlJc w:val="left"/>
+      <w:pPr>
+        <w:ind w:left="720" w:hanging="360"/>
+      </w:pPr>
+      <w:rPr>
+        <w:rFonts w:hint="default"/>
+      </w:rPr>
+    </w:lvl>
+    <w:lvl w:ilvl="1" w:tplc="10090019" w:tentative="1">
+      <w:start w:val="1"/>
+      <w:numFmt w:val="lowerLetter"/>
+      <w:lvlText w:val="%2."/>
+      <w:lvlJc w:val="left"/>
+      <w:pPr>
+        <w:ind w:left="1440" w:hanging="360"/>
+      </w:pPr>
+    </w:lvl>
+    <w:lvl w:ilvl="2" w:tplc="1009001B" w:tentative="1">
+      <w:start w:val="1"/>
+      <w:numFmt w:val="lowerRoman"/>
+      <w:lvlText w:val="%3."/>
+      <w:lvlJc w:val="right"/>
+      <w:pPr>
+        <w:ind w:left="2160" w:hanging="180"/>
+      </w:pPr>
+    </w:lvl>
+    <w:lvl w:ilvl="3" w:tplc="1009000F" w:tentative="1">
+      <w:start w:val="1"/>
+      <w:numFmt w:val="decimal"/>
+      <w:lvlText w:val="%4."/>
+      <w:lvlJc w:val="left"/>
+      <w:pPr>
+        <w:ind w:left="2880" w:hanging="360"/>
+      </w:pPr>
+    </w:lvl>
+    <w:lvl w:ilvl="4" w:tplc="10090019" w:tentative="1">
+      <w:start w:val="1"/>
+      <w:numFmt w:val="lowerLetter"/>
+      <w:lvlText w:val="%5."/>
+      <w:lvlJc w:val="left"/>
+      <w:pPr>
+        <w:ind w:left="3600" w:hanging="360"/>
+      </w:pPr>
+    </w:lvl>
+    <w:lvl w:ilvl="5" w:tplc="1009001B" w:tentative="1">
+      <w:start w:val="1"/>
+      <w:numFmt w:val="lowerRoman"/>
+      <w:lvlText w:val="%6."/>
+      <w:lvlJc w:val="right"/>
+      <w:pPr>
+        <w:ind w:left="4320" w:hanging="180"/>
+      </w:pPr>
+    </w:lvl>
+    <w:lvl w:ilvl="6" w:tplc="1009000F" w:tentative="1">
+      <w:start w:val="1"/>
+      <w:numFmt w:val="decimal"/>
+      <w:lvlText w:val="%7."/>
+      <w:lvlJc w:val="left"/>
+      <w:pPr>
+        <w:ind w:left="5040" w:hanging="360"/>
+      </w:pPr>
+    </w:lvl>
+    <w:lvl w:ilvl="7" w:tplc="10090019" w:tentative="1">
+      <w:start w:val="1"/>
+      <w:numFmt w:val="lowerLetter"/>
+      <w:lvlText w:val="%8."/>
+      <w:lvlJc w:val="left"/>
+      <w:pPr>
+        <w:ind w:left="5760" w:hanging="360"/>
+      </w:pPr>
+    </w:lvl>
+    <w:lvl w:ilvl="8" w:tplc="1009001B" w:tentative="1">
+      <w:start w:val="1"/>
+      <w:numFmt w:val="lowerRoman"/>
+      <w:lvlText w:val="%9."/>
+      <w:lvlJc w:val="right"/>
+      <w:pPr>
+        <w:ind w:left="6480" w:hanging="180"/>
+      </w:pPr>
+    </w:lvl>
+  </w:abstractNum>
+  <w:abstractNum w:abstractNumId="8" w15:restartNumberingAfterBreak="0">
     <w:nsid w:val="740704EF"/>
     <w:multiLevelType w:val="hybridMultilevel"/>
     <w:tmpl w:val="C76C27A6"/>
@@ -1199,22 +1652,31 @@
     </w:lvl>
   </w:abstractNum>
   <w:num w:numId="1">
-    <w:abstractNumId w:val="4"/>
+    <w:abstractNumId w:val="6"/>
   </w:num>
   <w:num w:numId="2">
     <w:abstractNumId w:val="1"/>
   </w:num>
   <w:num w:numId="3">
-    <w:abstractNumId w:val="3"/>
+    <w:abstractNumId w:val="5"/>
   </w:num>
   <w:num w:numId="4">
     <w:abstractNumId w:val="0"/>
   </w:num>
   <w:num w:numId="5">
-    <w:abstractNumId w:val="5"/>
+    <w:abstractNumId w:val="8"/>
   </w:num>
   <w:num w:numId="6">
     <w:abstractNumId w:val="2"/>
+  </w:num>
+  <w:num w:numId="7">
+    <w:abstractNumId w:val="3"/>
+  </w:num>
+  <w:num w:numId="8">
+    <w:abstractNumId w:val="7"/>
+  </w:num>
+  <w:num w:numId="9">
+    <w:abstractNumId w:val="4"/>
   </w:num>
 </w:numbering>
 </file>
@@ -1667,6 +2129,17 @@
       <w:shd w:val="clear" w:color="auto" w:fill="E1DFDD"/>
     </w:rPr>
   </w:style>
+  <w:style w:type="paragraph" w:styleId="ListParagraph">
+    <w:name w:val="List Paragraph"/>
+    <w:basedOn w:val="Normal"/>
+    <w:uiPriority w:val="34"/>
+    <w:qFormat/>
+    <w:rsid w:val="00B27A9E"/>
+    <w:pPr>
+      <w:ind w:left="720"/>
+      <w:contextualSpacing/>
+    </w:pPr>
+  </w:style>
 </w:styles>
 </file>
 
@@ -1966,6 +2439,15 @@
 </file>
 
 <file path=customXml/item1.xml><?xml version="1.0" encoding="utf-8"?>
+<?mso-contentType ?>
+<FormTemplates xmlns="http://schemas.microsoft.com/sharepoint/v3/contenttype/forms">
+  <Display>DocumentLibraryForm</Display>
+  <Edit>DocumentLibraryForm</Edit>
+  <New>DocumentLibraryForm</New>
+</FormTemplates>
+</file>
+
+<file path=customXml/item2.xml><?xml version="1.0" encoding="utf-8"?>
 <ct:contentTypeSchema xmlns:ct="http://schemas.microsoft.com/office/2006/metadata/contentType" xmlns:ma="http://schemas.microsoft.com/office/2006/metadata/properties/metaAttributes" ct:_="" ma:_="" ma:contentTypeName="Document" ma:contentTypeID="0x010100058C85B84F9A264BAC6F0627929DB641" ma:contentTypeVersion="16" ma:contentTypeDescription="Create a new document." ma:contentTypeScope="" ma:versionID="8b98395a12056505b7cd66a658821ce6">
   <xsd:schema xmlns:xsd="http://www.w3.org/2001/XMLSchema" xmlns:xs="http://www.w3.org/2001/XMLSchema" xmlns:p="http://schemas.microsoft.com/office/2006/metadata/properties" xmlns:ns3="3f3f8dd5-f854-4a82-af3b-1712c9531ae6" xmlns:ns4="93204efa-c6bb-40d2-8d3f-342b13176a85" targetNamespace="http://schemas.microsoft.com/office/2006/metadata/properties" ma:root="true" ma:fieldsID="d53b43237140bbad65690e6bbabf7cf4" ns3:_="" ns4:_="">
     <xsd:import namespace="3f3f8dd5-f854-4a82-af3b-1712c9531ae6"/>
@@ -2206,15 +2688,6 @@
 </ct:contentTypeSchema>
 </file>
 
-<file path=customXml/item2.xml><?xml version="1.0" encoding="utf-8"?>
-<?mso-contentType ?>
-<FormTemplates xmlns="http://schemas.microsoft.com/sharepoint/v3/contenttype/forms">
-  <Display>DocumentLibraryForm</Display>
-  <Edit>DocumentLibraryForm</Edit>
-  <New>DocumentLibraryForm</New>
-</FormTemplates>
-</file>
-
 <file path=customXml/item3.xml><?xml version="1.0" encoding="utf-8"?>
 <p:properties xmlns:p="http://schemas.microsoft.com/office/2006/metadata/properties" xmlns:xsi="http://www.w3.org/2001/XMLSchema-instance" xmlns:pc="http://schemas.microsoft.com/office/infopath/2007/PartnerControls">
   <documentManagement>
@@ -2224,6 +2697,14 @@
 </file>
 
 <file path=customXml/itemProps1.xml><?xml version="1.0" encoding="utf-8"?>
+<ds:datastoreItem xmlns:ds="http://schemas.openxmlformats.org/officeDocument/2006/customXml" ds:itemID="{7B7FAA62-E87B-4349-9008-5DA2CF22D131}">
+  <ds:schemaRefs>
+    <ds:schemaRef ds:uri="http://schemas.microsoft.com/sharepoint/v3/contenttype/forms"/>
+  </ds:schemaRefs>
+</ds:datastoreItem>
+</file>
+
+<file path=customXml/itemProps2.xml><?xml version="1.0" encoding="utf-8"?>
 <ds:datastoreItem xmlns:ds="http://schemas.openxmlformats.org/officeDocument/2006/customXml" ds:itemID="{A7A792E7-97A5-4261-940A-FA48B0D21295}">
   <ds:schemaRefs>
     <ds:schemaRef ds:uri="http://schemas.microsoft.com/office/2006/metadata/contentType"/>
@@ -2242,14 +2723,6 @@
 </ds:datastoreItem>
 </file>
 
-<file path=customXml/itemProps2.xml><?xml version="1.0" encoding="utf-8"?>
-<ds:datastoreItem xmlns:ds="http://schemas.openxmlformats.org/officeDocument/2006/customXml" ds:itemID="{7B7FAA62-E87B-4349-9008-5DA2CF22D131}">
-  <ds:schemaRefs>
-    <ds:schemaRef ds:uri="http://schemas.microsoft.com/sharepoint/v3/contenttype/forms"/>
-  </ds:schemaRefs>
-</ds:datastoreItem>
-</file>
-
 <file path=customXml/itemProps3.xml><?xml version="1.0" encoding="utf-8"?>
 <ds:datastoreItem xmlns:ds="http://schemas.openxmlformats.org/officeDocument/2006/customXml" ds:itemID="{ED18766B-9FEE-4D61-92D1-000B71909B84}">
   <ds:schemaRefs>

</xml_diff>